<commit_message>
MAJ cartes phase remise en question
</commit_message>
<xml_diff>
--- a/Perspectives/src/Cartes/Perspectives_Cartes_phase_remise_en_question.docx
+++ b/Perspectives/src/Cartes/Perspectives_Cartes_phase_remise_en_question.docx
@@ -17,13 +17,13 @@
           <w:noProof/>
         </w:rPr>
         <w:drawing>
-          <wp:anchor distT="0" distB="0" distL="114300" distR="114300" simplePos="0" relativeHeight="251658240" behindDoc="1" locked="0" layoutInCell="1" allowOverlap="1" wp14:anchorId="3A0A4E6E" wp14:editId="4FDAA387">
+          <wp:anchor distT="0" distB="0" distL="114300" distR="114300" simplePos="0" relativeHeight="251658240" behindDoc="1" locked="0" layoutInCell="1" allowOverlap="1" wp14:anchorId="3A0A4E6E" wp14:editId="60ED5D31">
             <wp:simplePos x="0" y="0"/>
             <wp:positionH relativeFrom="page">
-              <wp:align>right</wp:align>
+              <wp:align>left</wp:align>
             </wp:positionH>
             <wp:positionV relativeFrom="paragraph">
-              <wp:posOffset>-180340</wp:posOffset>
+              <wp:posOffset>-184150</wp:posOffset>
             </wp:positionV>
             <wp:extent cx="2659380" cy="3768923"/>
             <wp:effectExtent l="0" t="0" r="7620" b="3175"/>
@@ -79,6 +79,16 @@
           </wp:anchor>
         </w:drawing>
       </w:r>
+    </w:p>
+    <w:p>
+      <w:pPr>
+        <w:jc w:val="center"/>
+        <w:rPr>
+          <w:b/>
+          <w:bCs/>
+        </w:rPr>
+      </w:pPr>
+      <w:bookmarkStart w:id="0" w:name="_GoBack"/>
       <w:r>
         <w:rPr>
           <w:b/>
@@ -87,6 +97,7 @@
         <w:t>Débat</w:t>
       </w:r>
     </w:p>
+    <w:bookmarkEnd w:id="0"/>
     <w:p>
       <w:pPr>
         <w:rPr>
@@ -114,16 +125,8 @@
           <w:i/>
           <w:iCs/>
         </w:rPr>
-        <w:t>Si c'était ta vie, comment pourrais-tu changer ça, maintenant ?</w:t>
+        <w:t>Si la réponse ne te convient pas, et si c'était ta vie, comment pourrais-tu changer ça, maintenant ?</w:t>
       </w:r>
-    </w:p>
-    <w:p>
-      <w:pPr>
-        <w:rPr>
-          <w:i/>
-          <w:iCs/>
-        </w:rPr>
-      </w:pPr>
       <w:r>
         <w:rPr>
           <w:i/>
@@ -148,13 +151,13 @@
         </w:rPr>
         <w:lastRenderedPageBreak/>
         <w:drawing>
-          <wp:anchor distT="0" distB="0" distL="114300" distR="114300" simplePos="0" relativeHeight="251660288" behindDoc="1" locked="0" layoutInCell="1" allowOverlap="1" wp14:anchorId="2B1F7957" wp14:editId="717ED286">
+          <wp:anchor distT="0" distB="0" distL="114300" distR="114300" simplePos="0" relativeHeight="251660288" behindDoc="1" locked="0" layoutInCell="1" allowOverlap="1" wp14:anchorId="2B1F7957" wp14:editId="293BED70">
             <wp:simplePos x="0" y="0"/>
             <wp:positionH relativeFrom="page">
-              <wp:align>right</wp:align>
+              <wp:align>left</wp:align>
             </wp:positionH>
             <wp:positionV relativeFrom="paragraph">
-              <wp:posOffset>-180340</wp:posOffset>
+              <wp:posOffset>-184150</wp:posOffset>
             </wp:positionV>
             <wp:extent cx="2659380" cy="3768923"/>
             <wp:effectExtent l="0" t="0" r="7620" b="3175"/>
@@ -210,6 +213,15 @@
           </wp:anchor>
         </w:drawing>
       </w:r>
+    </w:p>
+    <w:p>
+      <w:pPr>
+        <w:jc w:val="center"/>
+        <w:rPr>
+          <w:b/>
+          <w:bCs/>
+        </w:rPr>
+      </w:pPr>
       <w:r>
         <w:rPr>
           <w:b/>
@@ -245,16 +257,8 @@
           <w:i/>
           <w:iCs/>
         </w:rPr>
-        <w:t>Si c'était ta vie, comment pourrais-tu changer ça, maintenant ?</w:t>
+        <w:t>Si la réponse ne te convient pas, et si c'était ta vie, comment pourrais-tu changer ça, maintenant ?</w:t>
       </w:r>
-    </w:p>
-    <w:p>
-      <w:pPr>
-        <w:rPr>
-          <w:i/>
-          <w:iCs/>
-        </w:rPr>
-      </w:pPr>
       <w:r>
         <w:rPr>
           <w:i/>
@@ -279,13 +283,13 @@
         </w:rPr>
         <w:lastRenderedPageBreak/>
         <w:drawing>
-          <wp:anchor distT="0" distB="0" distL="114300" distR="114300" simplePos="0" relativeHeight="251662336" behindDoc="1" locked="0" layoutInCell="1" allowOverlap="1" wp14:anchorId="478BFB18" wp14:editId="602CA5AD">
+          <wp:anchor distT="0" distB="0" distL="114300" distR="114300" simplePos="0" relativeHeight="251662336" behindDoc="1" locked="0" layoutInCell="1" allowOverlap="1" wp14:anchorId="478BFB18" wp14:editId="1BFB7792">
             <wp:simplePos x="0" y="0"/>
             <wp:positionH relativeFrom="page">
               <wp:align>right</wp:align>
             </wp:positionH>
             <wp:positionV relativeFrom="paragraph">
-              <wp:posOffset>-180340</wp:posOffset>
+              <wp:posOffset>-176530</wp:posOffset>
             </wp:positionV>
             <wp:extent cx="2659380" cy="3768923"/>
             <wp:effectExtent l="0" t="0" r="7620" b="3175"/>
@@ -341,6 +345,15 @@
           </wp:anchor>
         </w:drawing>
       </w:r>
+    </w:p>
+    <w:p>
+      <w:pPr>
+        <w:jc w:val="center"/>
+        <w:rPr>
+          <w:b/>
+          <w:bCs/>
+        </w:rPr>
+      </w:pPr>
       <w:r>
         <w:rPr>
           <w:b/>
@@ -356,8 +369,6 @@
           <w:iCs/>
         </w:rPr>
       </w:pPr>
-      <w:bookmarkStart w:id="0" w:name="_GoBack"/>
-      <w:bookmarkEnd w:id="0"/>
       <w:r>
         <w:rPr>
           <w:i/>
@@ -378,7 +389,272 @@
           <w:i/>
           <w:iCs/>
         </w:rPr>
-        <w:t>Si c'était ta vie, comment pourrais-tu changer ça, maintenant ?</w:t>
+        <w:t>Si la réponse ne te convient pas, et si c'était ta vie, comment pourrais-tu changer ça, maintenant ?</w:t>
+      </w:r>
+      <w:r>
+        <w:rPr>
+          <w:i/>
+          <w:iCs/>
+        </w:rPr>
+        <w:br w:type="page"/>
+      </w:r>
+    </w:p>
+    <w:p>
+      <w:pPr>
+        <w:jc w:val="center"/>
+        <w:rPr>
+          <w:b/>
+          <w:bCs/>
+        </w:rPr>
+      </w:pPr>
+      <w:r>
+        <w:rPr>
+          <w:b/>
+          <w:bCs/>
+          <w:noProof/>
+        </w:rPr>
+        <w:lastRenderedPageBreak/>
+        <w:drawing>
+          <wp:anchor distT="0" distB="0" distL="114300" distR="114300" simplePos="0" relativeHeight="251664384" behindDoc="1" locked="0" layoutInCell="1" allowOverlap="1" wp14:anchorId="76BCAB01" wp14:editId="30E521BB">
+            <wp:simplePos x="0" y="0"/>
+            <wp:positionH relativeFrom="page">
+              <wp:align>left</wp:align>
+            </wp:positionH>
+            <wp:positionV relativeFrom="paragraph">
+              <wp:posOffset>-183515</wp:posOffset>
+            </wp:positionV>
+            <wp:extent cx="2659380" cy="3768923"/>
+            <wp:effectExtent l="0" t="0" r="7620" b="3175"/>
+            <wp:wrapNone/>
+            <wp:docPr id="4" name="Picture 4"/>
+            <wp:cNvGraphicFramePr>
+              <a:graphicFrameLocks xmlns:a="http://schemas.openxmlformats.org/drawingml/2006/main" noChangeAspect="1"/>
+            </wp:cNvGraphicFramePr>
+            <a:graphic xmlns:a="http://schemas.openxmlformats.org/drawingml/2006/main">
+              <a:graphicData uri="http://schemas.openxmlformats.org/drawingml/2006/picture">
+                <pic:pic xmlns:pic="http://schemas.openxmlformats.org/drawingml/2006/picture">
+                  <pic:nvPicPr>
+                    <pic:cNvPr id="0" name="Picture 1"/>
+                    <pic:cNvPicPr>
+                      <a:picLocks noChangeAspect="1" noChangeArrowheads="1"/>
+                    </pic:cNvPicPr>
+                  </pic:nvPicPr>
+                  <pic:blipFill>
+                    <a:blip r:embed="rId8">
+                      <a:extLst>
+                        <a:ext uri="{28A0092B-C50C-407E-A947-70E740481C1C}">
+                          <a14:useLocalDpi xmlns:a14="http://schemas.microsoft.com/office/drawing/2010/main" val="0"/>
+                        </a:ext>
+                      </a:extLst>
+                    </a:blip>
+                    <a:srcRect/>
+                    <a:stretch>
+                      <a:fillRect/>
+                    </a:stretch>
+                  </pic:blipFill>
+                  <pic:spPr bwMode="auto">
+                    <a:xfrm>
+                      <a:off x="0" y="0"/>
+                      <a:ext cx="2659380" cy="3768923"/>
+                    </a:xfrm>
+                    <a:prstGeom prst="rect">
+                      <a:avLst/>
+                    </a:prstGeom>
+                    <a:noFill/>
+                    <a:ln>
+                      <a:noFill/>
+                    </a:ln>
+                  </pic:spPr>
+                </pic:pic>
+              </a:graphicData>
+            </a:graphic>
+            <wp14:sizeRelH relativeFrom="margin">
+              <wp14:pctWidth>0</wp14:pctWidth>
+            </wp14:sizeRelH>
+            <wp14:sizeRelV relativeFrom="margin">
+              <wp14:pctHeight>0</wp14:pctHeight>
+            </wp14:sizeRelV>
+          </wp:anchor>
+        </w:drawing>
+      </w:r>
+    </w:p>
+    <w:p>
+      <w:pPr>
+        <w:jc w:val="center"/>
+        <w:rPr>
+          <w:b/>
+          <w:bCs/>
+        </w:rPr>
+      </w:pPr>
+      <w:r>
+        <w:rPr>
+          <w:b/>
+          <w:bCs/>
+        </w:rPr>
+        <w:t>Débat</w:t>
+      </w:r>
+    </w:p>
+    <w:p>
+      <w:pPr>
+        <w:rPr>
+          <w:i/>
+          <w:iCs/>
+        </w:rPr>
+      </w:pPr>
+      <w:r>
+        <w:rPr>
+          <w:i/>
+          <w:iCs/>
+        </w:rPr>
+        <w:t xml:space="preserve">Penses-tu avoir trop manqué de dire à tes proches à quel point tu les aimais ? </w:t>
+      </w:r>
+    </w:p>
+    <w:p>
+      <w:pPr>
+        <w:rPr>
+          <w:i/>
+          <w:iCs/>
+        </w:rPr>
+      </w:pPr>
+      <w:r>
+        <w:rPr>
+          <w:i/>
+          <w:iCs/>
+        </w:rPr>
+        <w:t>Si la réponse ne te convient pas, et si c'était ta vie, comment pourrais-tu changer ça, maintenant ?</w:t>
+      </w:r>
+    </w:p>
+    <w:p>
+      <w:pPr>
+        <w:rPr>
+          <w:i/>
+          <w:iCs/>
+        </w:rPr>
+      </w:pPr>
+      <w:r>
+        <w:rPr>
+          <w:i/>
+          <w:iCs/>
+        </w:rPr>
+        <w:br w:type="page"/>
+      </w:r>
+    </w:p>
+    <w:p>
+      <w:r>
+        <w:rPr>
+          <w:b/>
+          <w:bCs/>
+          <w:noProof/>
+        </w:rPr>
+        <w:lastRenderedPageBreak/>
+        <w:drawing>
+          <wp:anchor distT="0" distB="0" distL="114300" distR="114300" simplePos="0" relativeHeight="251666432" behindDoc="1" locked="0" layoutInCell="1" allowOverlap="1" wp14:anchorId="6C7FF8D6" wp14:editId="2458C452">
+            <wp:simplePos x="0" y="0"/>
+            <wp:positionH relativeFrom="page">
+              <wp:posOffset>12700</wp:posOffset>
+            </wp:positionH>
+            <wp:positionV relativeFrom="paragraph">
+              <wp:posOffset>-160655</wp:posOffset>
+            </wp:positionV>
+            <wp:extent cx="2659380" cy="3768725"/>
+            <wp:effectExtent l="0" t="0" r="7620" b="3175"/>
+            <wp:wrapNone/>
+            <wp:docPr id="5" name="Picture 5"/>
+            <wp:cNvGraphicFramePr>
+              <a:graphicFrameLocks xmlns:a="http://schemas.openxmlformats.org/drawingml/2006/main" noChangeAspect="1"/>
+            </wp:cNvGraphicFramePr>
+            <a:graphic xmlns:a="http://schemas.openxmlformats.org/drawingml/2006/main">
+              <a:graphicData uri="http://schemas.openxmlformats.org/drawingml/2006/picture">
+                <pic:pic xmlns:pic="http://schemas.openxmlformats.org/drawingml/2006/picture">
+                  <pic:nvPicPr>
+                    <pic:cNvPr id="0" name="Picture 1"/>
+                    <pic:cNvPicPr>
+                      <a:picLocks noChangeAspect="1" noChangeArrowheads="1"/>
+                    </pic:cNvPicPr>
+                  </pic:nvPicPr>
+                  <pic:blipFill>
+                    <a:blip r:embed="rId8">
+                      <a:extLst>
+                        <a:ext uri="{28A0092B-C50C-407E-A947-70E740481C1C}">
+                          <a14:useLocalDpi xmlns:a14="http://schemas.microsoft.com/office/drawing/2010/main" val="0"/>
+                        </a:ext>
+                      </a:extLst>
+                    </a:blip>
+                    <a:srcRect/>
+                    <a:stretch>
+                      <a:fillRect/>
+                    </a:stretch>
+                  </pic:blipFill>
+                  <pic:spPr bwMode="auto">
+                    <a:xfrm>
+                      <a:off x="0" y="0"/>
+                      <a:ext cx="2659380" cy="3768725"/>
+                    </a:xfrm>
+                    <a:prstGeom prst="rect">
+                      <a:avLst/>
+                    </a:prstGeom>
+                    <a:noFill/>
+                    <a:ln>
+                      <a:noFill/>
+                    </a:ln>
+                  </pic:spPr>
+                </pic:pic>
+              </a:graphicData>
+            </a:graphic>
+            <wp14:sizeRelH relativeFrom="margin">
+              <wp14:pctWidth>0</wp14:pctWidth>
+            </wp14:sizeRelH>
+            <wp14:sizeRelV relativeFrom="margin">
+              <wp14:pctHeight>0</wp14:pctHeight>
+            </wp14:sizeRelV>
+          </wp:anchor>
+        </w:drawing>
+      </w:r>
+    </w:p>
+    <w:p>
+      <w:pPr>
+        <w:jc w:val="center"/>
+        <w:rPr>
+          <w:b/>
+          <w:bCs/>
+        </w:rPr>
+      </w:pPr>
+      <w:r>
+        <w:rPr>
+          <w:b/>
+          <w:bCs/>
+        </w:rPr>
+        <w:t>Débat</w:t>
+      </w:r>
+    </w:p>
+    <w:p>
+      <w:pPr>
+        <w:rPr>
+          <w:i/>
+          <w:iCs/>
+        </w:rPr>
+      </w:pPr>
+      <w:r>
+        <w:rPr>
+          <w:i/>
+          <w:iCs/>
+        </w:rPr>
+        <w:t xml:space="preserve">Penses-tu avoir fait suffisamment de bien autour de toi lors de ta vie ? </w:t>
+      </w:r>
+    </w:p>
+    <w:p>
+      <w:pPr>
+        <w:rPr>
+          <w:b/>
+          <w:bCs/>
+        </w:rPr>
+      </w:pPr>
+      <w:r>
+        <w:rPr>
+          <w:i/>
+          <w:iCs/>
+        </w:rPr>
+        <w:t>Si la réponse ne te convient pas, et si c'était ta vie, comment pourrais-tu changer ça, maintenant ?</w:t>
       </w:r>
     </w:p>
     <w:sectPr>
@@ -2640,7 +2916,7 @@
 </file>
 
 <file path=customXml/itemProps1.xml><?xml version="1.0" encoding="utf-8"?>
-<ds:datastoreItem xmlns:ds="http://schemas.openxmlformats.org/officeDocument/2006/customXml" ds:itemID="{9A1A12D5-EBB5-4EBD-90E6-D556F52FF12A}">
+<ds:datastoreItem xmlns:ds="http://schemas.openxmlformats.org/officeDocument/2006/customXml" ds:itemID="{F1AD81BB-63DB-402F-8659-6C5F26405EC9}">
   <ds:schemaRefs>
     <ds:schemaRef ds:uri="http://schemas.openxmlformats.org/officeDocument/2006/bibliography"/>
   </ds:schemaRefs>

</xml_diff>